<commit_message>
update note document lists
</commit_message>
<xml_diff>
--- a/Research_Ethnic/course/Note.docx
+++ b/Research_Ethnic/course/Note.docx
@@ -12,6 +12,7 @@
           <w:szCs w:val="24"/>
         </w:rPr>
       </w:pPr>
+      <w:proofErr w:type="spellStart"/>
       <w:r>
         <w:rPr>
           <w:rFonts w:cstheme="minorHAnsi"/>
@@ -20,8 +21,9 @@
           <w:sz w:val="24"/>
           <w:szCs w:val="24"/>
         </w:rPr>
-        <w:t>E</w:t>
-      </w:r>
+        <w:t>Epigeum</w:t>
+      </w:r>
+      <w:proofErr w:type="spellEnd"/>
       <w:r>
         <w:rPr>
           <w:rFonts w:cstheme="minorHAnsi"/>
@@ -30,7 +32,7 @@
           <w:sz w:val="24"/>
           <w:szCs w:val="24"/>
         </w:rPr>
-        <w:t>pigeum</w:t>
+        <w:t xml:space="preserve"> Course website: </w:t>
       </w:r>
       <w:r>
         <w:rPr>
@@ -40,9 +42,11 @@
           <w:sz w:val="24"/>
           <w:szCs w:val="24"/>
         </w:rPr>
-        <w:t xml:space="preserve"> Course website: </w:t>
-      </w:r>
-      <w:r>
+        <w:t>https://courses.epigeum.com/my-courses</w:t>
+      </w:r>
+    </w:p>
+    <w:p>
+      <w:pPr>
         <w:rPr>
           <w:rFonts w:cstheme="minorHAnsi"/>
           <w:b/>
@@ -50,11 +54,8 @@
           <w:sz w:val="24"/>
           <w:szCs w:val="24"/>
         </w:rPr>
-        <w:t>https://courses.epigeum.com/my-courses</w:t>
-      </w:r>
-    </w:p>
-    <w:p>
-      <w:pPr>
+      </w:pPr>
+      <w:r>
         <w:rPr>
           <w:rFonts w:cstheme="minorHAnsi"/>
           <w:b/>
@@ -62,18 +63,9 @@
           <w:sz w:val="24"/>
           <w:szCs w:val="24"/>
         </w:rPr>
-      </w:pPr>
-      <w:r>
-        <w:rPr>
-          <w:rFonts w:cstheme="minorHAnsi"/>
-          <w:b/>
-          <w:bCs/>
-          <w:sz w:val="24"/>
-          <w:szCs w:val="24"/>
-        </w:rPr>
         <w:t xml:space="preserve">Login using </w:t>
       </w:r>
-      <w:hyperlink r:id="rId6" w:history="1">
+      <w:hyperlink r:id="rId7" w:history="1">
         <w:r>
           <w:rPr>
             <w:rStyle w:val="Hyperlink"/>
@@ -130,8 +122,18 @@
           <w:sz w:val="24"/>
           <w:szCs w:val="24"/>
         </w:rPr>
-        <w:t xml:space="preserve"> Consult with representatives from the community participants</w:t>
-      </w:r>
+        <w:t xml:space="preserve"> Consult with representatives from the community </w:t>
+      </w:r>
+      <w:proofErr w:type="gramStart"/>
+      <w:r>
+        <w:rPr>
+          <w:rFonts w:cstheme="minorHAnsi"/>
+          <w:sz w:val="24"/>
+          <w:szCs w:val="24"/>
+        </w:rPr>
+        <w:t>participants</w:t>
+      </w:r>
+      <w:proofErr w:type="gramEnd"/>
     </w:p>
     <w:p>
       <w:pPr>
@@ -163,7 +165,25 @@
           <w:sz w:val="24"/>
           <w:szCs w:val="24"/>
         </w:rPr>
-        <w:t>Use Integrated Research Application System(IRAS) online.</w:t>
+        <w:t xml:space="preserve">Use Integrated Research Application </w:t>
+      </w:r>
+      <w:proofErr w:type="gramStart"/>
+      <w:r>
+        <w:rPr>
+          <w:rFonts w:cstheme="minorHAnsi"/>
+          <w:sz w:val="24"/>
+          <w:szCs w:val="24"/>
+        </w:rPr>
+        <w:t>System(</w:t>
+      </w:r>
+      <w:proofErr w:type="gramEnd"/>
+      <w:r>
+        <w:rPr>
+          <w:rFonts w:cstheme="minorHAnsi"/>
+          <w:sz w:val="24"/>
+          <w:szCs w:val="24"/>
+        </w:rPr>
+        <w:t>IRAS) online.</w:t>
       </w:r>
     </w:p>
     <w:p>
@@ -211,7 +231,7 @@
         </w:rPr>
         <w:t xml:space="preserve">How to prepare and submit and IRAS application: </w:t>
       </w:r>
-      <w:hyperlink r:id="rId7" w:history="1">
+      <w:hyperlink r:id="rId8" w:history="1">
         <w:r>
           <w:rPr>
             <w:rStyle w:val="Hyperlink"/>
@@ -268,7 +288,7 @@
         </w:rPr>
         <w:t xml:space="preserve">S organization: </w:t>
       </w:r>
-      <w:hyperlink r:id="rId8" w:history="1">
+      <w:hyperlink r:id="rId9" w:history="1">
         <w:r>
           <w:rPr>
             <w:rStyle w:val="Hyperlink"/>
@@ -384,7 +404,27 @@
           <w:szCs w:val="24"/>
           <w:shd w:val="clear" w:color="auto" w:fill="FFFFFF"/>
         </w:rPr>
-        <w:t>Identify the relevant research ethics committee(s) (RECs) and check their requirements; prepare documents for submission e.g. REC application form/protocol, documents for participants; submit to the REC; adjust protocol and documentation if required in response to REC recommendations and/or conditions</w:t>
+        <w:t xml:space="preserve">Identify the relevant research ethics committee(s) (RECs) and check their requirements; prepare documents for submission </w:t>
+      </w:r>
+      <w:proofErr w:type="gramStart"/>
+      <w:r>
+        <w:rPr>
+          <w:rFonts w:cstheme="minorHAnsi"/>
+          <w:sz w:val="24"/>
+          <w:szCs w:val="24"/>
+          <w:shd w:val="clear" w:color="auto" w:fill="FFFFFF"/>
+        </w:rPr>
+        <w:t>e.g.</w:t>
+      </w:r>
+      <w:proofErr w:type="gramEnd"/>
+      <w:r>
+        <w:rPr>
+          <w:rFonts w:cstheme="minorHAnsi"/>
+          <w:sz w:val="24"/>
+          <w:szCs w:val="24"/>
+          <w:shd w:val="clear" w:color="auto" w:fill="FFFFFF"/>
+        </w:rPr>
+        <w:t xml:space="preserve"> REC application form/protocol, documents for participants; submit to the REC; adjust protocol and documentation if required in response to REC recommendations and/or conditions</w:t>
       </w:r>
     </w:p>
     <w:p>
@@ -507,6 +547,341 @@
         </w:rPr>
         <w:t>(CBD)</w:t>
       </w:r>
+    </w:p>
+    <w:p>
+      <w:pPr>
+        <w:rPr>
+          <w:rFonts w:cstheme="minorHAnsi"/>
+          <w:sz w:val="24"/>
+          <w:szCs w:val="24"/>
+          <w:shd w:val="clear" w:color="auto" w:fill="FFFFFF"/>
+        </w:rPr>
+      </w:pPr>
+      <w:r>
+        <w:rPr>
+          <w:rFonts w:cstheme="minorHAnsi"/>
+          <w:sz w:val="24"/>
+          <w:szCs w:val="24"/>
+          <w:shd w:val="clear" w:color="auto" w:fill="FFFFFF"/>
+        </w:rPr>
+        <w:br w:type="page"/>
+      </w:r>
+    </w:p>
+    <w:p>
+      <w:pPr>
+        <w:rPr>
+          <w:rFonts w:cstheme="minorHAnsi"/>
+          <w:sz w:val="24"/>
+          <w:szCs w:val="24"/>
+          <w:shd w:val="clear" w:color="auto" w:fill="FFFFFF"/>
+        </w:rPr>
+      </w:pPr>
+      <w:r>
+        <w:rPr>
+          <w:rFonts w:cstheme="minorHAnsi"/>
+          <w:sz w:val="24"/>
+          <w:szCs w:val="24"/>
+          <w:shd w:val="clear" w:color="auto" w:fill="FFFFFF"/>
+        </w:rPr>
+        <w:lastRenderedPageBreak/>
+        <w:t xml:space="preserve">Document list for </w:t>
+      </w:r>
+      <w:r>
+        <w:rPr>
+          <w:rFonts w:cstheme="minorHAnsi"/>
+          <w:sz w:val="24"/>
+          <w:szCs w:val="24"/>
+          <w:shd w:val="clear" w:color="auto" w:fill="FFFFFF"/>
+        </w:rPr>
+        <w:t>Central University</w:t>
+      </w:r>
+      <w:r>
+        <w:rPr>
+          <w:rFonts w:cstheme="minorHAnsi"/>
+          <w:sz w:val="24"/>
+          <w:szCs w:val="24"/>
+          <w:shd w:val="clear" w:color="auto" w:fill="FFFFFF"/>
+        </w:rPr>
+        <w:t xml:space="preserve"> REC</w:t>
+      </w:r>
+      <w:r>
+        <w:rPr>
+          <w:rFonts w:cstheme="minorHAnsi"/>
+          <w:sz w:val="24"/>
+          <w:szCs w:val="24"/>
+          <w:shd w:val="clear" w:color="auto" w:fill="FFFFFF"/>
+        </w:rPr>
+        <w:t xml:space="preserve"> group C (review healthcare-related)</w:t>
+      </w:r>
+      <w:r>
+        <w:rPr>
+          <w:rFonts w:cstheme="minorHAnsi"/>
+          <w:sz w:val="24"/>
+          <w:szCs w:val="24"/>
+          <w:shd w:val="clear" w:color="auto" w:fill="FFFFFF"/>
+        </w:rPr>
+        <w:t>:</w:t>
+      </w:r>
+    </w:p>
+    <w:p>
+      <w:pPr>
+        <w:pStyle w:val="ListParagraph"/>
+        <w:numPr>
+          <w:ilvl w:val="0"/>
+          <w:numId w:val="1"/>
+        </w:numPr>
+        <w:rPr>
+          <w:rFonts w:cstheme="minorHAnsi"/>
+          <w:sz w:val="24"/>
+          <w:szCs w:val="24"/>
+          <w:shd w:val="clear" w:color="auto" w:fill="FFFFFF"/>
+        </w:rPr>
+      </w:pPr>
+      <w:r>
+        <w:rPr>
+          <w:rFonts w:cstheme="minorHAnsi"/>
+          <w:sz w:val="24"/>
+          <w:szCs w:val="24"/>
+          <w:shd w:val="clear" w:color="auto" w:fill="FFFFFF"/>
+        </w:rPr>
+        <w:t>Information sheet</w:t>
+      </w:r>
+      <w:r>
+        <w:rPr>
+          <w:rFonts w:cstheme="minorHAnsi"/>
+          <w:sz w:val="24"/>
+          <w:szCs w:val="24"/>
+          <w:shd w:val="clear" w:color="auto" w:fill="FFFFFF"/>
+        </w:rPr>
+        <w:t xml:space="preserve"> for participant</w:t>
+      </w:r>
+      <w:r>
+        <w:rPr>
+          <w:rFonts w:cstheme="minorHAnsi"/>
+          <w:sz w:val="24"/>
+          <w:szCs w:val="24"/>
+          <w:shd w:val="clear" w:color="auto" w:fill="FFFFFF"/>
+        </w:rPr>
+        <w:t>. For vulnerable participant, generate alternative version for their legal guardian.</w:t>
+      </w:r>
+    </w:p>
+    <w:p>
+      <w:pPr>
+        <w:pStyle w:val="ListParagraph"/>
+        <w:numPr>
+          <w:ilvl w:val="0"/>
+          <w:numId w:val="1"/>
+        </w:numPr>
+        <w:rPr>
+          <w:rFonts w:cstheme="minorHAnsi"/>
+          <w:sz w:val="24"/>
+          <w:szCs w:val="24"/>
+          <w:shd w:val="clear" w:color="auto" w:fill="FFFFFF"/>
+        </w:rPr>
+      </w:pPr>
+      <w:r>
+        <w:rPr>
+          <w:rFonts w:cstheme="minorHAnsi"/>
+          <w:sz w:val="24"/>
+          <w:szCs w:val="24"/>
+          <w:shd w:val="clear" w:color="auto" w:fill="FFFFFF"/>
+        </w:rPr>
+        <w:t>Consent form</w:t>
+      </w:r>
+    </w:p>
+    <w:p>
+      <w:pPr>
+        <w:pStyle w:val="ListParagraph"/>
+        <w:numPr>
+          <w:ilvl w:val="0"/>
+          <w:numId w:val="1"/>
+        </w:numPr>
+        <w:rPr>
+          <w:rFonts w:cstheme="minorHAnsi"/>
+          <w:sz w:val="24"/>
+          <w:szCs w:val="24"/>
+          <w:shd w:val="clear" w:color="auto" w:fill="FFFFFF"/>
+        </w:rPr>
+      </w:pPr>
+      <w:r>
+        <w:rPr>
+          <w:rFonts w:cstheme="minorHAnsi"/>
+          <w:sz w:val="24"/>
+          <w:szCs w:val="24"/>
+          <w:shd w:val="clear" w:color="auto" w:fill="FFFFFF"/>
+        </w:rPr>
+        <w:t xml:space="preserve">An assessments list for the participants to </w:t>
+      </w:r>
+      <w:proofErr w:type="gramStart"/>
+      <w:r>
+        <w:rPr>
+          <w:rFonts w:cstheme="minorHAnsi"/>
+          <w:sz w:val="24"/>
+          <w:szCs w:val="24"/>
+          <w:shd w:val="clear" w:color="auto" w:fill="FFFFFF"/>
+        </w:rPr>
+        <w:t>take</w:t>
+      </w:r>
+      <w:proofErr w:type="gramEnd"/>
+    </w:p>
+    <w:p>
+      <w:pPr>
+        <w:pStyle w:val="ListParagraph"/>
+        <w:numPr>
+          <w:ilvl w:val="0"/>
+          <w:numId w:val="1"/>
+        </w:numPr>
+        <w:rPr>
+          <w:rFonts w:cstheme="minorHAnsi"/>
+          <w:sz w:val="24"/>
+          <w:szCs w:val="24"/>
+          <w:shd w:val="clear" w:color="auto" w:fill="FFFFFF"/>
+        </w:rPr>
+      </w:pPr>
+      <w:r>
+        <w:rPr>
+          <w:rFonts w:cstheme="minorHAnsi"/>
+          <w:sz w:val="24"/>
+          <w:szCs w:val="24"/>
+          <w:shd w:val="clear" w:color="auto" w:fill="FFFFFF"/>
+        </w:rPr>
+        <w:t xml:space="preserve">An email for the Mersey care </w:t>
+      </w:r>
+    </w:p>
+    <w:p>
+      <w:pPr>
+        <w:rPr>
+          <w:rFonts w:cstheme="minorHAnsi"/>
+          <w:sz w:val="24"/>
+          <w:szCs w:val="24"/>
+          <w:shd w:val="clear" w:color="auto" w:fill="FFFFFF"/>
+        </w:rPr>
+      </w:pPr>
+      <w:r>
+        <w:rPr>
+          <w:rFonts w:cstheme="minorHAnsi"/>
+          <w:sz w:val="24"/>
+          <w:szCs w:val="24"/>
+          <w:shd w:val="clear" w:color="auto" w:fill="FFFFFF"/>
+        </w:rPr>
+        <w:t>Procedure to get list of documents required:</w:t>
+      </w:r>
+      <w:r>
+        <w:t xml:space="preserve"> </w:t>
+      </w:r>
+      <w:proofErr w:type="gramStart"/>
+      <w:r>
+        <w:rPr>
+          <w:rFonts w:cstheme="minorHAnsi"/>
+          <w:sz w:val="24"/>
+          <w:szCs w:val="24"/>
+          <w:shd w:val="clear" w:color="auto" w:fill="FFFFFF"/>
+        </w:rPr>
+        <w:t>https://www.myresearchproject.org.uk/ELearning/project-filter.html</w:t>
+      </w:r>
+      <w:proofErr w:type="gramEnd"/>
+    </w:p>
+    <w:p>
+      <w:pPr>
+        <w:pStyle w:val="ListParagraph"/>
+        <w:numPr>
+          <w:ilvl w:val="0"/>
+          <w:numId w:val="2"/>
+        </w:numPr>
+        <w:rPr>
+          <w:rFonts w:cstheme="minorHAnsi"/>
+          <w:sz w:val="24"/>
+          <w:szCs w:val="24"/>
+          <w:shd w:val="clear" w:color="auto" w:fill="FFFFFF"/>
+        </w:rPr>
+      </w:pPr>
+      <w:r>
+        <w:rPr>
+          <w:rFonts w:cstheme="minorHAnsi"/>
+          <w:sz w:val="24"/>
+          <w:szCs w:val="24"/>
+          <w:shd w:val="clear" w:color="auto" w:fill="FFFFFF"/>
+        </w:rPr>
+        <w:t>Create an IRAS account</w:t>
+      </w:r>
+    </w:p>
+    <w:p>
+      <w:pPr>
+        <w:pStyle w:val="ListParagraph"/>
+        <w:numPr>
+          <w:ilvl w:val="0"/>
+          <w:numId w:val="2"/>
+        </w:numPr>
+        <w:rPr>
+          <w:rFonts w:cstheme="minorHAnsi"/>
+          <w:sz w:val="24"/>
+          <w:szCs w:val="24"/>
+          <w:shd w:val="clear" w:color="auto" w:fill="FFFFFF"/>
+        </w:rPr>
+      </w:pPr>
+      <w:r>
+        <w:rPr>
+          <w:rFonts w:cstheme="minorHAnsi"/>
+          <w:sz w:val="24"/>
+          <w:szCs w:val="24"/>
+          <w:shd w:val="clear" w:color="auto" w:fill="FFFFFF"/>
+        </w:rPr>
+        <w:t xml:space="preserve">Get the answer of Project Filter right. IRAS generate refined requirements specific to my project. </w:t>
+      </w:r>
+    </w:p>
+    <w:p>
+      <w:pPr>
+        <w:pStyle w:val="ListParagraph"/>
+        <w:numPr>
+          <w:ilvl w:val="0"/>
+          <w:numId w:val="2"/>
+        </w:numPr>
+        <w:rPr>
+          <w:rFonts w:cstheme="minorHAnsi"/>
+          <w:sz w:val="24"/>
+          <w:szCs w:val="24"/>
+          <w:shd w:val="clear" w:color="auto" w:fill="FFFFFF"/>
+        </w:rPr>
+      </w:pPr>
+    </w:p>
+    <w:p>
+      <w:pPr>
+        <w:rPr>
+          <w:rFonts w:cstheme="minorHAnsi"/>
+          <w:sz w:val="24"/>
+          <w:szCs w:val="24"/>
+          <w:shd w:val="clear" w:color="auto" w:fill="FFFFFF"/>
+        </w:rPr>
+      </w:pPr>
+      <w:r>
+        <w:rPr>
+          <w:rFonts w:cstheme="minorHAnsi"/>
+          <w:sz w:val="24"/>
+          <w:szCs w:val="24"/>
+          <w:shd w:val="clear" w:color="auto" w:fill="FFFFFF"/>
+        </w:rPr>
+        <w:t>Document list for IRAS online application:</w:t>
+      </w:r>
+    </w:p>
+    <w:p>
+      <w:pPr>
+        <w:rPr>
+          <w:rFonts w:cstheme="minorHAnsi"/>
+          <w:sz w:val="24"/>
+          <w:szCs w:val="24"/>
+          <w:shd w:val="clear" w:color="auto" w:fill="FFFFFF"/>
+        </w:rPr>
+      </w:pPr>
+    </w:p>
+    <w:p>
+      <w:pPr>
+        <w:rPr>
+          <w:rFonts w:cstheme="minorHAnsi"/>
+          <w:sz w:val="24"/>
+          <w:szCs w:val="24"/>
+          <w:shd w:val="clear" w:color="auto" w:fill="FFFFFF"/>
+        </w:rPr>
+      </w:pPr>
     </w:p>
     <w:p>
       <w:pPr>
@@ -603,6 +978,195 @@
     </w:p>
   </w:footnote>
 </w:footnotes>
+</file>
+
+<file path=word/numbering.xml><?xml version="1.0" encoding="utf-8"?>
+<w:numbering xmlns:wpc="http://schemas.microsoft.com/office/word/2010/wordprocessingCanvas" xmlns:cx="http://schemas.microsoft.com/office/drawing/2014/chartex" xmlns:cx1="http://schemas.microsoft.com/office/drawing/2015/9/8/chartex" xmlns:cx2="http://schemas.microsoft.com/office/drawing/2015/10/21/chartex" xmlns:cx3="http://schemas.microsoft.com/office/drawing/2016/5/9/chartex" xmlns:cx4="http://schemas.microsoft.com/office/drawing/2016/5/10/chartex" xmlns:cx5="http://schemas.microsoft.com/office/drawing/2016/5/11/chartex" xmlns:cx6="http://schemas.microsoft.com/office/drawing/2016/5/12/chartex" xmlns:cx7="http://schemas.microsoft.com/office/drawing/2016/5/13/chartex" xmlns:cx8="http://schemas.microsoft.com/office/drawing/2016/5/14/chartex" xmlns:mc="http://schemas.openxmlformats.org/markup-compatibility/2006" xmlns:aink="http://schemas.microsoft.com/office/drawing/2016/ink" xmlns:am3d="http://schemas.microsoft.com/office/drawing/2017/model3d" xmlns:o="urn:schemas-microsoft-com:office:office" xmlns:r="http://schemas.openxmlformats.org/officeDocument/2006/relationships" xmlns:m="http://schemas.openxmlformats.org/officeDocument/2006/math" xmlns:v="urn:schemas-microsoft-com:vml" xmlns:wp14="http://schemas.microsoft.com/office/word/2010/wordprocessingDrawing" xmlns:wp="http://schemas.openxmlformats.org/drawingml/2006/wordprocessingDrawing" xmlns:w10="urn:schemas-microsoft-com:office:word" xmlns:w="http://schemas.openxmlformats.org/wordprocessingml/2006/main" xmlns:w14="http://schemas.microsoft.com/office/word/2010/wordml" xmlns:w15="http://schemas.microsoft.com/office/word/2012/wordml" xmlns:w16cex="http://schemas.microsoft.com/office/word/2018/wordml/cex" xmlns:w16cid="http://schemas.microsoft.com/office/word/2016/wordml/cid" xmlns:w16="http://schemas.microsoft.com/office/word/2018/wordml" xmlns:w16se="http://schemas.microsoft.com/office/word/2015/wordml/symex" xmlns:wpg="http://schemas.microsoft.com/office/word/2010/wordprocessingGroup" xmlns:wpi="http://schemas.microsoft.com/office/word/2010/wordprocessingInk" xmlns:wne="http://schemas.microsoft.com/office/word/2006/wordml" xmlns:wps="http://schemas.microsoft.com/office/word/2010/wordprocessingShape" mc:Ignorable="w14 w15 w16se w16cid w16 w16cex wp14">
+  <w:abstractNum w:abstractNumId="0" w15:restartNumberingAfterBreak="0">
+    <w:nsid w:val="2CE101FB"/>
+    <w:multiLevelType w:val="hybridMultilevel"/>
+    <w:tmpl w:val="5C360A7E"/>
+    <w:lvl w:ilvl="0" w:tplc="0809000F">
+      <w:start w:val="1"/>
+      <w:numFmt w:val="decimal"/>
+      <w:lvlText w:val="%1."/>
+      <w:lvlJc w:val="left"/>
+      <w:pPr>
+        <w:ind w:left="720" w:hanging="360"/>
+      </w:pPr>
+      <w:rPr>
+        <w:rFonts w:hint="default"/>
+      </w:rPr>
+    </w:lvl>
+    <w:lvl w:ilvl="1" w:tplc="08090019" w:tentative="1">
+      <w:start w:val="1"/>
+      <w:numFmt w:val="lowerLetter"/>
+      <w:lvlText w:val="%2."/>
+      <w:lvlJc w:val="left"/>
+      <w:pPr>
+        <w:ind w:left="1440" w:hanging="360"/>
+      </w:pPr>
+    </w:lvl>
+    <w:lvl w:ilvl="2" w:tplc="0809001B" w:tentative="1">
+      <w:start w:val="1"/>
+      <w:numFmt w:val="lowerRoman"/>
+      <w:lvlText w:val="%3."/>
+      <w:lvlJc w:val="right"/>
+      <w:pPr>
+        <w:ind w:left="2160" w:hanging="180"/>
+      </w:pPr>
+    </w:lvl>
+    <w:lvl w:ilvl="3" w:tplc="0809000F" w:tentative="1">
+      <w:start w:val="1"/>
+      <w:numFmt w:val="decimal"/>
+      <w:lvlText w:val="%4."/>
+      <w:lvlJc w:val="left"/>
+      <w:pPr>
+        <w:ind w:left="2880" w:hanging="360"/>
+      </w:pPr>
+    </w:lvl>
+    <w:lvl w:ilvl="4" w:tplc="08090019" w:tentative="1">
+      <w:start w:val="1"/>
+      <w:numFmt w:val="lowerLetter"/>
+      <w:lvlText w:val="%5."/>
+      <w:lvlJc w:val="left"/>
+      <w:pPr>
+        <w:ind w:left="3600" w:hanging="360"/>
+      </w:pPr>
+    </w:lvl>
+    <w:lvl w:ilvl="5" w:tplc="0809001B" w:tentative="1">
+      <w:start w:val="1"/>
+      <w:numFmt w:val="lowerRoman"/>
+      <w:lvlText w:val="%6."/>
+      <w:lvlJc w:val="right"/>
+      <w:pPr>
+        <w:ind w:left="4320" w:hanging="180"/>
+      </w:pPr>
+    </w:lvl>
+    <w:lvl w:ilvl="6" w:tplc="0809000F" w:tentative="1">
+      <w:start w:val="1"/>
+      <w:numFmt w:val="decimal"/>
+      <w:lvlText w:val="%7."/>
+      <w:lvlJc w:val="left"/>
+      <w:pPr>
+        <w:ind w:left="5040" w:hanging="360"/>
+      </w:pPr>
+    </w:lvl>
+    <w:lvl w:ilvl="7" w:tplc="08090019" w:tentative="1">
+      <w:start w:val="1"/>
+      <w:numFmt w:val="lowerLetter"/>
+      <w:lvlText w:val="%8."/>
+      <w:lvlJc w:val="left"/>
+      <w:pPr>
+        <w:ind w:left="5760" w:hanging="360"/>
+      </w:pPr>
+    </w:lvl>
+    <w:lvl w:ilvl="8" w:tplc="0809001B" w:tentative="1">
+      <w:start w:val="1"/>
+      <w:numFmt w:val="lowerRoman"/>
+      <w:lvlText w:val="%9."/>
+      <w:lvlJc w:val="right"/>
+      <w:pPr>
+        <w:ind w:left="6480" w:hanging="180"/>
+      </w:pPr>
+    </w:lvl>
+  </w:abstractNum>
+  <w:abstractNum w:abstractNumId="1" w15:restartNumberingAfterBreak="0">
+    <w:nsid w:val="67364760"/>
+    <w:multiLevelType w:val="hybridMultilevel"/>
+    <w:tmpl w:val="8F96E32C"/>
+    <w:lvl w:ilvl="0" w:tplc="0809000F">
+      <w:start w:val="1"/>
+      <w:numFmt w:val="decimal"/>
+      <w:lvlText w:val="%1."/>
+      <w:lvlJc w:val="left"/>
+      <w:pPr>
+        <w:ind w:left="720" w:hanging="360"/>
+      </w:pPr>
+      <w:rPr>
+        <w:rFonts w:hint="default"/>
+      </w:rPr>
+    </w:lvl>
+    <w:lvl w:ilvl="1" w:tplc="08090019" w:tentative="1">
+      <w:start w:val="1"/>
+      <w:numFmt w:val="lowerLetter"/>
+      <w:lvlText w:val="%2."/>
+      <w:lvlJc w:val="left"/>
+      <w:pPr>
+        <w:ind w:left="1440" w:hanging="360"/>
+      </w:pPr>
+    </w:lvl>
+    <w:lvl w:ilvl="2" w:tplc="0809001B" w:tentative="1">
+      <w:start w:val="1"/>
+      <w:numFmt w:val="lowerRoman"/>
+      <w:lvlText w:val="%3."/>
+      <w:lvlJc w:val="right"/>
+      <w:pPr>
+        <w:ind w:left="2160" w:hanging="180"/>
+      </w:pPr>
+    </w:lvl>
+    <w:lvl w:ilvl="3" w:tplc="0809000F" w:tentative="1">
+      <w:start w:val="1"/>
+      <w:numFmt w:val="decimal"/>
+      <w:lvlText w:val="%4."/>
+      <w:lvlJc w:val="left"/>
+      <w:pPr>
+        <w:ind w:left="2880" w:hanging="360"/>
+      </w:pPr>
+    </w:lvl>
+    <w:lvl w:ilvl="4" w:tplc="08090019" w:tentative="1">
+      <w:start w:val="1"/>
+      <w:numFmt w:val="lowerLetter"/>
+      <w:lvlText w:val="%5."/>
+      <w:lvlJc w:val="left"/>
+      <w:pPr>
+        <w:ind w:left="3600" w:hanging="360"/>
+      </w:pPr>
+    </w:lvl>
+    <w:lvl w:ilvl="5" w:tplc="0809001B" w:tentative="1">
+      <w:start w:val="1"/>
+      <w:numFmt w:val="lowerRoman"/>
+      <w:lvlText w:val="%6."/>
+      <w:lvlJc w:val="right"/>
+      <w:pPr>
+        <w:ind w:left="4320" w:hanging="180"/>
+      </w:pPr>
+    </w:lvl>
+    <w:lvl w:ilvl="6" w:tplc="0809000F" w:tentative="1">
+      <w:start w:val="1"/>
+      <w:numFmt w:val="decimal"/>
+      <w:lvlText w:val="%7."/>
+      <w:lvlJc w:val="left"/>
+      <w:pPr>
+        <w:ind w:left="5040" w:hanging="360"/>
+      </w:pPr>
+    </w:lvl>
+    <w:lvl w:ilvl="7" w:tplc="08090019" w:tentative="1">
+      <w:start w:val="1"/>
+      <w:numFmt w:val="lowerLetter"/>
+      <w:lvlText w:val="%8."/>
+      <w:lvlJc w:val="left"/>
+      <w:pPr>
+        <w:ind w:left="5760" w:hanging="360"/>
+      </w:pPr>
+    </w:lvl>
+    <w:lvl w:ilvl="8" w:tplc="0809001B" w:tentative="1">
+      <w:start w:val="1"/>
+      <w:numFmt w:val="lowerRoman"/>
+      <w:lvlText w:val="%9."/>
+      <w:lvlJc w:val="right"/>
+      <w:pPr>
+        <w:ind w:left="6480" w:hanging="180"/>
+      </w:pPr>
+    </w:lvl>
+  </w:abstractNum>
+  <w:num w:numId="1">
+    <w:abstractNumId w:val="0"/>
+  </w:num>
+  <w:num w:numId="2">
+    <w:abstractNumId w:val="1"/>
+  </w:num>
+</w:numbering>
 </file>
 
 <file path=word/styles.xml><?xml version="1.0" encoding="utf-8"?>
@@ -1098,6 +1662,17 @@
       <w:shd w:val="clear" w:color="auto" w:fill="E1DFDD"/>
     </w:rPr>
   </w:style>
+  <w:style w:type="paragraph" w:styleId="ListParagraph">
+    <w:name w:val="List Paragraph"/>
+    <w:basedOn w:val="Normal"/>
+    <w:uiPriority w:val="34"/>
+    <w:qFormat/>
+    <w:rsid w:val="00680A01"/>
+    <w:pPr>
+      <w:ind w:left="720"/>
+      <w:contextualSpacing/>
+    </w:pPr>
+  </w:style>
 </w:styles>
 </file>
 

</xml_diff>